<commit_message>
sequence for admin added
</commit_message>
<xml_diff>
--- a/Document/Design Document/Fall 2021_CS619_6790_2 (3).docx
+++ b/Document/Design Document/Fall 2021_CS619_6790_2 (3).docx
@@ -122,8 +122,8 @@
             <v:path o:extrusionok="f" gradientshapeok="t" o:connecttype="rect"/>
             <o:lock v:ext="edit" aspectratio="t"/>
           </v:shapetype>
-          <v:shape id="_x0000_i1025" type="#_x0000_t75" style="width:163.6pt;height:108.3pt">
-            <v:imagedata r:id="rId5" o:title=""/>
+          <v:shape id="_x0000_i1025" type="#_x0000_t75" style="width:163.5pt;height:108pt">
+            <v:imagedata r:id="rId7" o:title=""/>
           </v:shape>
         </w:pict>
       </w:r>
@@ -1800,39 +1800,7 @@
           <w:szCs w:val="28"/>
           <w:u w:val="single"/>
         </w:rPr>
-        <w:t>Entity Relationship Diagram (ERD)</w:t>
-      </w:r>
-      <w:r>
-        <w:rPr>
-          <w:sz w:val="28"/>
-          <w:szCs w:val="28"/>
-          <w:u w:val="single"/>
-        </w:rPr>
-        <w:t xml:space="preserve"> </w:t>
-      </w:r>
-      <w:r>
-        <w:rPr>
-          <w:sz w:val="28"/>
-          <w:szCs w:val="28"/>
-          <w:u w:val="single"/>
-        </w:rPr>
-        <w:t>(</w:t>
-      </w:r>
-      <w:r>
-        <w:rPr>
-          <w:sz w:val="28"/>
-          <w:szCs w:val="28"/>
-          <w:u w:val="single"/>
-        </w:rPr>
-        <w:t>To be developed using Microsoft Visio or any other drawing software of your choice</w:t>
-      </w:r>
-      <w:r>
-        <w:rPr>
-          <w:sz w:val="28"/>
-          <w:szCs w:val="28"/>
-          <w:u w:val="single"/>
-        </w:rPr>
-        <w:t>)</w:t>
+        <w:t>Entity Relationship Diagram (ERD))</w:t>
       </w:r>
     </w:p>
     <w:bookmarkEnd w:id="1"/>
@@ -1900,31 +1868,585 @@
         </w:rPr>
         <w:t xml:space="preserve"> </w:t>
       </w:r>
-      <w:r>
-        <w:rPr>
-          <w:sz w:val="28"/>
-          <w:szCs w:val="28"/>
-          <w:u w:val="single"/>
-        </w:rPr>
-        <w:t>(To be developed using Rational Rose</w:t>
-      </w:r>
-      <w:r>
-        <w:rPr>
-          <w:sz w:val="28"/>
-          <w:szCs w:val="28"/>
-          <w:u w:val="single"/>
-        </w:rPr>
-        <w:t xml:space="preserve"> or any other drawing software of your choice</w:t>
-      </w:r>
-      <w:r>
-        <w:rPr>
-          <w:sz w:val="28"/>
-          <w:szCs w:val="28"/>
-          <w:u w:val="single"/>
-        </w:rPr>
-        <w:t>)</w:t>
-      </w:r>
-    </w:p>
+    </w:p>
+    <w:tbl>
+      <w:tblPr>
+        <w:tblW w:w="0" w:type="auto"/>
+        <w:tblInd w:w="360" w:type="dxa"/>
+        <w:tblBorders>
+          <w:top w:val="single" w:sz="4" w:space="0" w:color="auto"/>
+          <w:left w:val="single" w:sz="4" w:space="0" w:color="auto"/>
+          <w:bottom w:val="single" w:sz="4" w:space="0" w:color="auto"/>
+          <w:right w:val="single" w:sz="4" w:space="0" w:color="auto"/>
+          <w:insideH w:val="single" w:sz="4" w:space="0" w:color="auto"/>
+          <w:insideV w:val="single" w:sz="4" w:space="0" w:color="auto"/>
+        </w:tblBorders>
+        <w:tblLook w:val="04A0" w:firstRow="1" w:lastRow="0" w:firstColumn="1" w:lastColumn="0" w:noHBand="0" w:noVBand="1"/>
+      </w:tblPr>
+      <w:tblGrid>
+        <w:gridCol w:w="9576"/>
+      </w:tblGrid>
+      <w:tr>
+        <w:tc>
+          <w:tcPr>
+            <w:tcW w:w="9936" w:type="dxa"/>
+            <w:shd w:val="clear" w:color="auto" w:fill="auto"/>
+          </w:tcPr>
+          <w:p>
+            <w:pPr>
+              <w:spacing w:line="600" w:lineRule="auto"/>
+              <w:rPr>
+                <w:sz w:val="26"/>
+              </w:rPr>
+            </w:pPr>
+            <w:bookmarkStart w:id="4" w:name="Seven"/>
+            <w:bookmarkEnd w:id="3"/>
+            <w:r>
+              <w:rPr>
+                <w:sz w:val="26"/>
+              </w:rPr>
+              <w:t>Sequence Diagram for Admin</w:t>
+            </w:r>
+          </w:p>
+        </w:tc>
+      </w:tr>
+      <w:tr>
+        <w:tc>
+          <w:tcPr>
+            <w:tcW w:w="9936" w:type="dxa"/>
+            <w:shd w:val="clear" w:color="auto" w:fill="auto"/>
+          </w:tcPr>
+          <w:p>
+            <w:pPr>
+              <w:spacing w:line="600" w:lineRule="auto"/>
+              <w:rPr>
+                <w:sz w:val="26"/>
+              </w:rPr>
+            </w:pPr>
+            <w:r>
+              <w:rPr>
+                <w:sz w:val="26"/>
+              </w:rPr>
+              <w:t>For Login</w:t>
+            </w:r>
+          </w:p>
+        </w:tc>
+      </w:tr>
+      <w:tr>
+        <w:tc>
+          <w:tcPr>
+            <w:tcW w:w="9936" w:type="dxa"/>
+            <w:shd w:val="clear" w:color="auto" w:fill="auto"/>
+          </w:tcPr>
+          <w:p>
+            <w:pPr>
+              <w:spacing w:line="600" w:lineRule="auto"/>
+              <w:rPr>
+                <w:sz w:val="26"/>
+              </w:rPr>
+            </w:pPr>
+            <w:r>
+              <w:rPr>
+                <w:sz w:val="26"/>
+              </w:rPr>
+              <w:lastRenderedPageBreak/>
+              <w:pict w14:anchorId="4FD62B76">
+                <v:shape id="_x0000_i1026" type="#_x0000_t75" style="width:453pt;height:234pt">
+                  <v:imagedata r:id="rId8" o:title="admin login"/>
+                </v:shape>
+              </w:pict>
+            </w:r>
+          </w:p>
+        </w:tc>
+      </w:tr>
+      <w:tr>
+        <w:tc>
+          <w:tcPr>
+            <w:tcW w:w="9936" w:type="dxa"/>
+            <w:shd w:val="clear" w:color="auto" w:fill="auto"/>
+          </w:tcPr>
+          <w:p>
+            <w:pPr>
+              <w:spacing w:line="600" w:lineRule="auto"/>
+              <w:rPr>
+                <w:sz w:val="26"/>
+              </w:rPr>
+            </w:pPr>
+            <w:r>
+              <w:rPr>
+                <w:sz w:val="26"/>
+              </w:rPr>
+              <w:t>For adding books</w:t>
+            </w:r>
+          </w:p>
+        </w:tc>
+      </w:tr>
+      <w:tr>
+        <w:tc>
+          <w:tcPr>
+            <w:tcW w:w="9936" w:type="dxa"/>
+            <w:shd w:val="clear" w:color="auto" w:fill="auto"/>
+          </w:tcPr>
+          <w:p>
+            <w:pPr>
+              <w:spacing w:line="600" w:lineRule="auto"/>
+              <w:rPr>
+                <w:sz w:val="26"/>
+              </w:rPr>
+            </w:pPr>
+            <w:r>
+              <w:rPr>
+                <w:sz w:val="26"/>
+              </w:rPr>
+              <w:pict w14:anchorId="1E35ACD2">
+                <v:shape id="_x0000_i1027" type="#_x0000_t75" style="width:459.75pt;height:326.25pt">
+                  <v:imagedata r:id="rId9" o:title="admin add book"/>
+                </v:shape>
+              </w:pict>
+            </w:r>
+          </w:p>
+        </w:tc>
+      </w:tr>
+      <w:tr>
+        <w:tc>
+          <w:tcPr>
+            <w:tcW w:w="9936" w:type="dxa"/>
+            <w:shd w:val="clear" w:color="auto" w:fill="auto"/>
+          </w:tcPr>
+          <w:p>
+            <w:pPr>
+              <w:spacing w:line="600" w:lineRule="auto"/>
+              <w:rPr>
+                <w:sz w:val="26"/>
+              </w:rPr>
+            </w:pPr>
+            <w:r>
+              <w:rPr>
+                <w:sz w:val="26"/>
+              </w:rPr>
+              <w:lastRenderedPageBreak/>
+              <w:t>For updating books</w:t>
+            </w:r>
+          </w:p>
+        </w:tc>
+      </w:tr>
+      <w:tr>
+        <w:tc>
+          <w:tcPr>
+            <w:tcW w:w="9936" w:type="dxa"/>
+            <w:shd w:val="clear" w:color="auto" w:fill="auto"/>
+          </w:tcPr>
+          <w:p>
+            <w:pPr>
+              <w:spacing w:line="600" w:lineRule="auto"/>
+              <w:rPr>
+                <w:sz w:val="26"/>
+              </w:rPr>
+            </w:pPr>
+            <w:r>
+              <w:rPr>
+                <w:sz w:val="26"/>
+              </w:rPr>
+              <w:pict w14:anchorId="354A93E2">
+                <v:shape id="_x0000_i1028" type="#_x0000_t75" style="width:459.75pt;height:326.25pt">
+                  <v:imagedata r:id="rId10" o:title="admin update book"/>
+                </v:shape>
+              </w:pict>
+            </w:r>
+          </w:p>
+        </w:tc>
+      </w:tr>
+      <w:tr>
+        <w:tc>
+          <w:tcPr>
+            <w:tcW w:w="9936" w:type="dxa"/>
+            <w:shd w:val="clear" w:color="auto" w:fill="auto"/>
+          </w:tcPr>
+          <w:p>
+            <w:pPr>
+              <w:spacing w:line="600" w:lineRule="auto"/>
+              <w:rPr>
+                <w:sz w:val="26"/>
+              </w:rPr>
+            </w:pPr>
+            <w:r>
+              <w:rPr>
+                <w:sz w:val="26"/>
+              </w:rPr>
+              <w:t>For deleting books</w:t>
+            </w:r>
+          </w:p>
+        </w:tc>
+      </w:tr>
+      <w:tr>
+        <w:tc>
+          <w:tcPr>
+            <w:tcW w:w="9936" w:type="dxa"/>
+            <w:shd w:val="clear" w:color="auto" w:fill="auto"/>
+          </w:tcPr>
+          <w:p>
+            <w:pPr>
+              <w:spacing w:line="600" w:lineRule="auto"/>
+              <w:rPr>
+                <w:sz w:val="26"/>
+              </w:rPr>
+            </w:pPr>
+            <w:r>
+              <w:rPr>
+                <w:sz w:val="26"/>
+              </w:rPr>
+              <w:pict w14:anchorId="0EEB1C43">
+                <v:shape id="_x0000_i1029" type="#_x0000_t75" style="width:403.5pt;height:150pt">
+                  <v:imagedata r:id="rId11" o:title="admin delete book"/>
+                </v:shape>
+              </w:pict>
+            </w:r>
+          </w:p>
+        </w:tc>
+      </w:tr>
+      <w:tr>
+        <w:tc>
+          <w:tcPr>
+            <w:tcW w:w="9936" w:type="dxa"/>
+            <w:shd w:val="clear" w:color="auto" w:fill="auto"/>
+          </w:tcPr>
+          <w:p>
+            <w:pPr>
+              <w:spacing w:line="600" w:lineRule="auto"/>
+              <w:rPr>
+                <w:sz w:val="26"/>
+              </w:rPr>
+            </w:pPr>
+            <w:r>
+              <w:rPr>
+                <w:sz w:val="26"/>
+              </w:rPr>
+              <w:t>For adding categories</w:t>
+            </w:r>
+          </w:p>
+        </w:tc>
+      </w:tr>
+      <w:tr>
+        <w:tc>
+          <w:tcPr>
+            <w:tcW w:w="9936" w:type="dxa"/>
+            <w:shd w:val="clear" w:color="auto" w:fill="auto"/>
+          </w:tcPr>
+          <w:p>
+            <w:pPr>
+              <w:spacing w:line="600" w:lineRule="auto"/>
+              <w:rPr>
+                <w:sz w:val="26"/>
+              </w:rPr>
+            </w:pPr>
+            <w:r>
+              <w:rPr>
+                <w:sz w:val="26"/>
+              </w:rPr>
+              <w:lastRenderedPageBreak/>
+              <w:pict w14:anchorId="69A5B376">
+                <v:shape id="_x0000_i1030" type="#_x0000_t75" style="width:457.5pt;height:334.5pt">
+                  <v:imagedata r:id="rId12" o:title="admin add category"/>
+                </v:shape>
+              </w:pict>
+            </w:r>
+          </w:p>
+        </w:tc>
+      </w:tr>
+      <w:tr>
+        <w:tc>
+          <w:tcPr>
+            <w:tcW w:w="9936" w:type="dxa"/>
+            <w:shd w:val="clear" w:color="auto" w:fill="auto"/>
+          </w:tcPr>
+          <w:p>
+            <w:pPr>
+              <w:spacing w:line="600" w:lineRule="auto"/>
+              <w:rPr>
+                <w:sz w:val="26"/>
+              </w:rPr>
+            </w:pPr>
+            <w:r>
+              <w:rPr>
+                <w:sz w:val="26"/>
+              </w:rPr>
+              <w:t>For updating setting</w:t>
+            </w:r>
+          </w:p>
+        </w:tc>
+      </w:tr>
+      <w:tr>
+        <w:tc>
+          <w:tcPr>
+            <w:tcW w:w="9936" w:type="dxa"/>
+            <w:shd w:val="clear" w:color="auto" w:fill="auto"/>
+          </w:tcPr>
+          <w:p>
+            <w:pPr>
+              <w:spacing w:line="600" w:lineRule="auto"/>
+              <w:rPr>
+                <w:sz w:val="26"/>
+              </w:rPr>
+            </w:pPr>
+            <w:r>
+              <w:rPr>
+                <w:sz w:val="26"/>
+              </w:rPr>
+              <w:lastRenderedPageBreak/>
+              <w:pict w14:anchorId="502E3FF3">
+                <v:shape id="_x0000_i1031" type="#_x0000_t75" style="width:457.5pt;height:334.5pt">
+                  <v:imagedata r:id="rId13" o:title="admin update category"/>
+                </v:shape>
+              </w:pict>
+            </w:r>
+          </w:p>
+        </w:tc>
+      </w:tr>
+      <w:tr>
+        <w:tc>
+          <w:tcPr>
+            <w:tcW w:w="9936" w:type="dxa"/>
+            <w:shd w:val="clear" w:color="auto" w:fill="auto"/>
+          </w:tcPr>
+          <w:p>
+            <w:pPr>
+              <w:spacing w:line="600" w:lineRule="auto"/>
+              <w:rPr>
+                <w:sz w:val="26"/>
+              </w:rPr>
+            </w:pPr>
+            <w:r>
+              <w:rPr>
+                <w:sz w:val="26"/>
+              </w:rPr>
+              <w:t>For deleting categories</w:t>
+            </w:r>
+          </w:p>
+        </w:tc>
+      </w:tr>
+      <w:tr>
+        <w:tc>
+          <w:tcPr>
+            <w:tcW w:w="9936" w:type="dxa"/>
+            <w:shd w:val="clear" w:color="auto" w:fill="auto"/>
+          </w:tcPr>
+          <w:p>
+            <w:pPr>
+              <w:spacing w:line="600" w:lineRule="auto"/>
+              <w:rPr>
+                <w:sz w:val="26"/>
+              </w:rPr>
+            </w:pPr>
+            <w:r>
+              <w:rPr>
+                <w:sz w:val="26"/>
+              </w:rPr>
+              <w:pict w14:anchorId="3EE08578">
+                <v:shape id="_x0000_i1032" type="#_x0000_t75" style="width:403.5pt;height:150pt">
+                  <v:imagedata r:id="rId11" o:title="admin delete categories"/>
+                </v:shape>
+              </w:pict>
+            </w:r>
+          </w:p>
+        </w:tc>
+      </w:tr>
+      <w:tr>
+        <w:tc>
+          <w:tcPr>
+            <w:tcW w:w="9936" w:type="dxa"/>
+            <w:shd w:val="clear" w:color="auto" w:fill="auto"/>
+          </w:tcPr>
+          <w:p>
+            <w:pPr>
+              <w:spacing w:line="600" w:lineRule="auto"/>
+              <w:rPr>
+                <w:sz w:val="26"/>
+              </w:rPr>
+            </w:pPr>
+            <w:r>
+              <w:rPr>
+                <w:sz w:val="26"/>
+              </w:rPr>
+              <w:t>For view user</w:t>
+            </w:r>
+          </w:p>
+        </w:tc>
+      </w:tr>
+      <w:tr>
+        <w:tc>
+          <w:tcPr>
+            <w:tcW w:w="9936" w:type="dxa"/>
+            <w:shd w:val="clear" w:color="auto" w:fill="auto"/>
+          </w:tcPr>
+          <w:p>
+            <w:pPr>
+              <w:spacing w:line="600" w:lineRule="auto"/>
+              <w:rPr>
+                <w:sz w:val="26"/>
+              </w:rPr>
+            </w:pPr>
+            <w:r>
+              <w:rPr>
+                <w:sz w:val="26"/>
+              </w:rPr>
+              <w:lastRenderedPageBreak/>
+              <w:pict w14:anchorId="2274C792">
+                <v:shape id="_x0000_i1033" type="#_x0000_t75" style="width:403.5pt;height:135.75pt">
+                  <v:imagedata r:id="rId14" o:title="admin view user"/>
+                </v:shape>
+              </w:pict>
+            </w:r>
+          </w:p>
+        </w:tc>
+      </w:tr>
+      <w:tr>
+        <w:tc>
+          <w:tcPr>
+            <w:tcW w:w="9936" w:type="dxa"/>
+            <w:shd w:val="clear" w:color="auto" w:fill="auto"/>
+          </w:tcPr>
+          <w:p>
+            <w:pPr>
+              <w:spacing w:line="600" w:lineRule="auto"/>
+              <w:rPr>
+                <w:sz w:val="26"/>
+              </w:rPr>
+            </w:pPr>
+            <w:r>
+              <w:rPr>
+                <w:sz w:val="26"/>
+              </w:rPr>
+              <w:t>For view books</w:t>
+            </w:r>
+          </w:p>
+        </w:tc>
+      </w:tr>
+      <w:tr>
+        <w:tc>
+          <w:tcPr>
+            <w:tcW w:w="9936" w:type="dxa"/>
+            <w:shd w:val="clear" w:color="auto" w:fill="auto"/>
+          </w:tcPr>
+          <w:p>
+            <w:pPr>
+              <w:spacing w:line="600" w:lineRule="auto"/>
+              <w:rPr>
+                <w:sz w:val="26"/>
+              </w:rPr>
+            </w:pPr>
+            <w:r>
+              <w:rPr>
+                <w:sz w:val="26"/>
+              </w:rPr>
+              <w:pict w14:anchorId="07CFC145">
+                <v:shape id="_x0000_i1034" type="#_x0000_t75" style="width:403.5pt;height:135.75pt">
+                  <v:imagedata r:id="rId15" o:title="admin view books"/>
+                </v:shape>
+              </w:pict>
+            </w:r>
+          </w:p>
+        </w:tc>
+      </w:tr>
+      <w:tr>
+        <w:tc>
+          <w:tcPr>
+            <w:tcW w:w="9936" w:type="dxa"/>
+            <w:shd w:val="clear" w:color="auto" w:fill="auto"/>
+          </w:tcPr>
+          <w:p>
+            <w:pPr>
+              <w:spacing w:line="600" w:lineRule="auto"/>
+              <w:rPr>
+                <w:sz w:val="26"/>
+              </w:rPr>
+            </w:pPr>
+            <w:r>
+              <w:rPr>
+                <w:sz w:val="26"/>
+              </w:rPr>
+              <w:t>For update setting</w:t>
+            </w:r>
+          </w:p>
+        </w:tc>
+      </w:tr>
+      <w:tr>
+        <w:tc>
+          <w:tcPr>
+            <w:tcW w:w="9936" w:type="dxa"/>
+            <w:shd w:val="clear" w:color="auto" w:fill="auto"/>
+          </w:tcPr>
+          <w:p>
+            <w:pPr>
+              <w:spacing w:line="600" w:lineRule="auto"/>
+              <w:rPr>
+                <w:sz w:val="26"/>
+              </w:rPr>
+            </w:pPr>
+            <w:r>
+              <w:rPr>
+                <w:sz w:val="26"/>
+              </w:rPr>
+              <w:lastRenderedPageBreak/>
+              <w:pict w14:anchorId="6D2DCD8F">
+                <v:shape id="_x0000_i1035" type="#_x0000_t75" style="width:486pt;height:413.25pt">
+                  <v:imagedata r:id="rId16" o:title="update setting"/>
+                </v:shape>
+              </w:pict>
+            </w:r>
+          </w:p>
+        </w:tc>
+      </w:tr>
+      <w:tr>
+        <w:tc>
+          <w:tcPr>
+            <w:tcW w:w="9936" w:type="dxa"/>
+            <w:shd w:val="clear" w:color="auto" w:fill="auto"/>
+          </w:tcPr>
+          <w:p>
+            <w:pPr>
+              <w:spacing w:line="600" w:lineRule="auto"/>
+              <w:rPr>
+                <w:sz w:val="26"/>
+              </w:rPr>
+            </w:pPr>
+            <w:r>
+              <w:rPr>
+                <w:sz w:val="26"/>
+              </w:rPr>
+              <w:t>For logout</w:t>
+            </w:r>
+          </w:p>
+        </w:tc>
+      </w:tr>
+      <w:tr>
+        <w:tc>
+          <w:tcPr>
+            <w:tcW w:w="9936" w:type="dxa"/>
+            <w:shd w:val="clear" w:color="auto" w:fill="auto"/>
+          </w:tcPr>
+          <w:p>
+            <w:pPr>
+              <w:spacing w:line="600" w:lineRule="auto"/>
+              <w:rPr>
+                <w:sz w:val="26"/>
+              </w:rPr>
+            </w:pPr>
+            <w:r>
+              <w:rPr>
+                <w:sz w:val="26"/>
+              </w:rPr>
+              <w:pict w14:anchorId="2964386E">
+                <v:shape id="_x0000_i1036" type="#_x0000_t75" style="width:255.75pt;height:135.75pt">
+                  <v:imagedata r:id="rId17" o:title="admin logout"/>
+                </v:shape>
+              </w:pict>
+            </w:r>
+          </w:p>
+        </w:tc>
+        <w:bookmarkStart w:id="5" w:name="_GoBack"/>
+        <w:bookmarkEnd w:id="5"/>
+      </w:tr>
+    </w:tbl>
     <w:p>
       <w:pPr>
         <w:spacing w:line="600" w:lineRule="auto"/>
@@ -1933,22 +2455,6 @@
           <w:sz w:val="26"/>
         </w:rPr>
       </w:pPr>
-      <w:bookmarkStart w:id="4" w:name="Seven"/>
-      <w:bookmarkStart w:id="5" w:name="_GoBack"/>
-      <w:bookmarkEnd w:id="3"/>
-      <w:r>
-        <w:rPr>
-          <w:sz w:val="28"/>
-          <w:szCs w:val="28"/>
-        </w:rPr>
-        <w:lastRenderedPageBreak/>
-        <w:pict w14:anchorId="79F9B242">
-          <v:shape id="_x0000_i1026" type="#_x0000_t75" style="width:423.35pt;height:324.3pt">
-            <v:imagedata r:id="rId6" o:title="Sequence diagram (1)"/>
-          </v:shape>
-        </w:pict>
-      </w:r>
-      <w:bookmarkEnd w:id="5"/>
     </w:p>
     <w:p>
       <w:pPr>
@@ -2209,16 +2715,7 @@
           <w:sz w:val="28"/>
           <w:szCs w:val="28"/>
         </w:rPr>
-        <w:t xml:space="preserve">Provide here the screenshots (GUI) of the system (Provide 3 or 4 main GUIs/interfaces, to show the most important features of the application as you are </w:t>
-      </w:r>
-      <w:r>
-        <w:rPr>
-          <w:color w:val="0000FF"/>
-          <w:sz w:val="28"/>
-          <w:szCs w:val="28"/>
-        </w:rPr>
-        <w:lastRenderedPageBreak/>
-        <w:t>visualizing your application to be, in actual development phase. You can update these GUIs in Final Report and Final Presentation, in case they are changed after the actual development.</w:t>
+        <w:t>Provide here the screenshots (GUI) of the system (Provide 3 or 4 main GUIs/interfaces, to show the most important features of the application as you are visualizing your application to be, in actual development phase. You can update these GUIs in Final Report and Final Presentation, in case they are changed after the actual development.</w:t>
       </w:r>
       <w:r>
         <w:rPr>
@@ -2311,6 +2808,44 @@
     </w:sectPr>
   </w:body>
 </w:document>
+</file>
+
+<file path=word/endnotes.xml><?xml version="1.0" encoding="utf-8"?>
+<w:endnotes xmlns:wpc="http://schemas.microsoft.com/office/word/2010/wordprocessingCanvas" xmlns:mc="http://schemas.openxmlformats.org/markup-compatibility/2006" xmlns:o="urn:schemas-microsoft-com:office:office" xmlns:r="http://schemas.openxmlformats.org/officeDocument/2006/relationships" xmlns:m="http://schemas.openxmlformats.org/officeDocument/2006/math" xmlns:v="urn:schemas-microsoft-com:vml" xmlns:wp14="http://schemas.microsoft.com/office/word/2010/wordprocessingDrawing" xmlns:wp="http://schemas.openxmlformats.org/drawingml/2006/wordprocessingDrawing" xmlns:w10="urn:schemas-microsoft-com:office:word" xmlns:w="http://schemas.openxmlformats.org/wordprocessingml/2006/main" xmlns:w14="http://schemas.microsoft.com/office/word/2010/wordml" xmlns:w15="http://schemas.microsoft.com/office/word/2012/wordml" xmlns:wpg="http://schemas.microsoft.com/office/word/2010/wordprocessingGroup" xmlns:wpi="http://schemas.microsoft.com/office/word/2010/wordprocessingInk" xmlns:wne="http://schemas.microsoft.com/office/word/2006/wordml" xmlns:wps="http://schemas.microsoft.com/office/word/2010/wordprocessingShape" mc:Ignorable="w14 w15 wp14">
+  <w:endnote w:type="separator" w:id="-1">
+    <w:p>
+      <w:r>
+        <w:separator/>
+      </w:r>
+    </w:p>
+  </w:endnote>
+  <w:endnote w:type="continuationSeparator" w:id="0">
+    <w:p>
+      <w:r>
+        <w:continuationSeparator/>
+      </w:r>
+    </w:p>
+  </w:endnote>
+</w:endnotes>
+</file>
+
+<file path=word/footnotes.xml><?xml version="1.0" encoding="utf-8"?>
+<w:footnotes xmlns:wpc="http://schemas.microsoft.com/office/word/2010/wordprocessingCanvas" xmlns:mc="http://schemas.openxmlformats.org/markup-compatibility/2006" xmlns:o="urn:schemas-microsoft-com:office:office" xmlns:r="http://schemas.openxmlformats.org/officeDocument/2006/relationships" xmlns:m="http://schemas.openxmlformats.org/officeDocument/2006/math" xmlns:v="urn:schemas-microsoft-com:vml" xmlns:wp14="http://schemas.microsoft.com/office/word/2010/wordprocessingDrawing" xmlns:wp="http://schemas.openxmlformats.org/drawingml/2006/wordprocessingDrawing" xmlns:w10="urn:schemas-microsoft-com:office:word" xmlns:w="http://schemas.openxmlformats.org/wordprocessingml/2006/main" xmlns:w14="http://schemas.microsoft.com/office/word/2010/wordml" xmlns:w15="http://schemas.microsoft.com/office/word/2012/wordml" xmlns:wpg="http://schemas.microsoft.com/office/word/2010/wordprocessingGroup" xmlns:wpi="http://schemas.microsoft.com/office/word/2010/wordprocessingInk" xmlns:wne="http://schemas.microsoft.com/office/word/2006/wordml" xmlns:wps="http://schemas.microsoft.com/office/word/2010/wordprocessingShape" mc:Ignorable="w14 w15 wp14">
+  <w:footnote w:type="separator" w:id="-1">
+    <w:p>
+      <w:r>
+        <w:separator/>
+      </w:r>
+    </w:p>
+  </w:footnote>
+  <w:footnote w:type="continuationSeparator" w:id="0">
+    <w:p>
+      <w:r>
+        <w:continuationSeparator/>
+      </w:r>
+    </w:p>
+  </w:footnote>
+</w:footnotes>
 </file>
 
 <file path=word/numbering.xml><?xml version="1.0" encoding="utf-8"?>
@@ -3873,6 +4408,70 @@
       <w:lang w:val="en-US" w:eastAsia="en-US"/>
     </w:rPr>
   </w:style>
+  <w:style w:type="paragraph" w:styleId="Header">
+    <w:name w:val="header"/>
+    <w:basedOn w:val="Normal"/>
+    <w:link w:val="HeaderChar"/>
+    <w:rsid w:val="008250E1"/>
+    <w:pPr>
+      <w:tabs>
+        <w:tab w:val="center" w:pos="4680"/>
+        <w:tab w:val="right" w:pos="9360"/>
+      </w:tabs>
+    </w:pPr>
+  </w:style>
+  <w:style w:type="character" w:customStyle="1" w:styleId="HeaderChar">
+    <w:name w:val="Header Char"/>
+    <w:link w:val="Header"/>
+    <w:rsid w:val="008250E1"/>
+    <w:rPr>
+      <w:sz w:val="24"/>
+      <w:szCs w:val="24"/>
+    </w:rPr>
+  </w:style>
+  <w:style w:type="paragraph" w:styleId="Footer">
+    <w:name w:val="footer"/>
+    <w:basedOn w:val="Normal"/>
+    <w:link w:val="FooterChar"/>
+    <w:rsid w:val="008250E1"/>
+    <w:pPr>
+      <w:tabs>
+        <w:tab w:val="center" w:pos="4680"/>
+        <w:tab w:val="right" w:pos="9360"/>
+      </w:tabs>
+    </w:pPr>
+  </w:style>
+  <w:style w:type="character" w:customStyle="1" w:styleId="FooterChar">
+    <w:name w:val="Footer Char"/>
+    <w:link w:val="Footer"/>
+    <w:rsid w:val="008250E1"/>
+    <w:rPr>
+      <w:sz w:val="24"/>
+      <w:szCs w:val="24"/>
+    </w:rPr>
+  </w:style>
+  <w:style w:type="table" w:styleId="TableGrid">
+    <w:name w:val="Table Grid"/>
+    <w:basedOn w:val="TableNormal"/>
+    <w:rsid w:val="0010718A"/>
+    <w:tblPr>
+      <w:tblInd w:w="0" w:type="dxa"/>
+      <w:tblBorders>
+        <w:top w:val="single" w:sz="4" w:space="0" w:color="auto"/>
+        <w:left w:val="single" w:sz="4" w:space="0" w:color="auto"/>
+        <w:bottom w:val="single" w:sz="4" w:space="0" w:color="auto"/>
+        <w:right w:val="single" w:sz="4" w:space="0" w:color="auto"/>
+        <w:insideH w:val="single" w:sz="4" w:space="0" w:color="auto"/>
+        <w:insideV w:val="single" w:sz="4" w:space="0" w:color="auto"/>
+      </w:tblBorders>
+      <w:tblCellMar>
+        <w:top w:w="0" w:type="dxa"/>
+        <w:left w:w="108" w:type="dxa"/>
+        <w:bottom w:w="0" w:type="dxa"/>
+        <w:right w:w="108" w:type="dxa"/>
+      </w:tblCellMar>
+    </w:tblPr>
+  </w:style>
 </w:styles>
 </file>
 

</xml_diff>